<commit_message>
create process JS created
</commit_message>
<xml_diff>
--- a/document/页面变量说明.docx
+++ b/document/页面变量说明.docx
@@ -59,50 +59,111 @@
         <w:pStyle w:val="2"/>
       </w:pPr>
       <w:r>
-        <w:t>s</w:t>
-      </w:r>
-      <w:r>
-        <w:rPr>
-          <w:rFonts w:hint="eastAsia"/>
-        </w:rPr>
-        <w:t>how</w:t>
-      </w:r>
-      <w:r>
-        <w:t>Apply.html</w:t>
-      </w:r>
-    </w:p>
-    <w:p>
-      <w:pPr>
-        <w:rPr>
-          <w:rFonts w:hint="eastAsia"/>
-        </w:rPr>
-      </w:pPr>
-      <w:r>
-        <w:rPr>
-          <w:rFonts w:hint="eastAsia"/>
-        </w:rPr>
-        <w:t>G</w:t>
-      </w:r>
-      <w:r>
-        <w:t>ET</w:t>
-      </w:r>
-      <w:r>
-        <w:rPr>
-          <w:rFonts w:hint="eastAsia"/>
-        </w:rPr>
-        <w:t>参数：</w:t>
-      </w:r>
-      <w:proofErr w:type="spellStart"/>
-      <w:r>
-        <w:rPr>
-          <w:rFonts w:hint="eastAsia"/>
-        </w:rPr>
-        <w:t>apply</w:t>
-      </w:r>
-      <w:r>
-        <w:t>id</w:t>
-      </w:r>
-      <w:proofErr w:type="spellEnd"/>
+        <w:t>creatProcess.html</w:t>
+      </w:r>
+    </w:p>
+    <w:p>
+      <w:pPr>
+        <w:rPr>
+          <w:rFonts w:hint="eastAsia"/>
+        </w:rPr>
+      </w:pPr>
+      <w:r>
+        <w:rPr>
+          <w:rFonts w:hint="eastAsia"/>
+        </w:rPr>
+        <w:t>创建新流程页面。</w:t>
+      </w:r>
+    </w:p>
+    <w:p>
+      <w:r>
+        <w:rPr>
+          <w:rFonts w:hint="eastAsia"/>
+        </w:rPr>
+        <w:t>首先</w:t>
+      </w:r>
+      <w:r>
+        <w:rPr>
+          <w:rFonts w:hint="eastAsia"/>
+        </w:rPr>
+        <w:t>输入流程名字</w:t>
+      </w:r>
+      <w:r>
+        <w:rPr>
+          <w:rFonts w:hint="eastAsia"/>
+        </w:rPr>
+        <w:t>，所有参与审核的角色</w:t>
+      </w:r>
+      <w:r>
+        <w:rPr>
+          <w:rFonts w:hint="eastAsia"/>
+        </w:rPr>
+        <w:t>及所有判断变量。由于判断变量只有int型，相当于只需要输入判断变量的名字。</w:t>
+      </w:r>
+    </w:p>
+    <w:p>
+      <w:r>
+        <w:rPr>
+          <w:rFonts w:hint="eastAsia"/>
+        </w:rPr>
+        <w:t>页面有一块类似画布的操作区，一条选择添加、删除结点工具，添加、删除边工具的工具栏。</w:t>
+      </w:r>
+    </w:p>
+    <w:p>
+      <w:pPr>
+        <w:rPr>
+          <w:rFonts w:hint="eastAsia"/>
+        </w:rPr>
+      </w:pPr>
+      <w:r>
+        <w:rPr>
+          <w:rFonts w:hint="eastAsia"/>
+        </w:rPr>
+        <w:t>初始时画布有起点和终点</w:t>
+      </w:r>
+      <w:r>
+        <w:rPr>
+          <w:rFonts w:hint="eastAsia"/>
+        </w:rPr>
+        <w:t>。</w:t>
+      </w:r>
+    </w:p>
+    <w:p>
+      <w:r>
+        <w:rPr>
+          <w:rFonts w:hint="eastAsia"/>
+        </w:rPr>
+        <w:t>添加结点的操作：</w:t>
+      </w:r>
+    </w:p>
+    <w:p>
+      <w:r>
+        <w:tab/>
+      </w:r>
+      <w:r>
+        <w:rPr>
+          <w:rFonts w:hint="eastAsia"/>
+        </w:rPr>
+        <w:t>点击工具栏添加结点按钮，</w:t>
+      </w:r>
+      <w:r>
+        <w:rPr>
+          <w:rFonts w:hint="eastAsia"/>
+        </w:rPr>
+        <w:t>选择审核人，</w:t>
+      </w:r>
+      <w:r>
+        <w:rPr>
+          <w:rFonts w:hint="eastAsia"/>
+        </w:rPr>
+        <w:t>拖动新结点</w:t>
+      </w:r>
+      <w:r>
+        <w:rPr>
+          <w:rFonts w:hint="eastAsia"/>
+        </w:rPr>
+        <w:t>（用一个HTML</w:t>
+      </w:r>
       <w:r>
         <w:t xml:space="preserve"> </w:t>
       </w:r>
@@ -110,10 +171,212 @@
         <w:rPr>
           <w:rFonts w:hint="eastAsia"/>
         </w:rPr>
-        <w:t>申请的id</w:t>
+        <w:t>div</w:t>
+      </w:r>
+      <w:r>
+        <w:rPr>
+          <w:rFonts w:hint="eastAsia"/>
+        </w:rPr>
+        <w:t>实现）</w:t>
+      </w:r>
+      <w:r>
+        <w:rPr>
+          <w:rFonts w:hint="eastAsia"/>
+        </w:rPr>
+        <w:t>到画布</w:t>
+      </w:r>
+      <w:r>
+        <w:rPr>
+          <w:rFonts w:hint="eastAsia"/>
+        </w:rPr>
+        <w:t>以添加结点</w:t>
       </w:r>
       <w:bookmarkStart w:id="0" w:name="_GoBack"/>
       <w:bookmarkEnd w:id="0"/>
+      <w:r>
+        <w:rPr>
+          <w:rFonts w:hint="eastAsia"/>
+        </w:rPr>
+        <w:t>。</w:t>
+      </w:r>
+      <w:r>
+        <w:rPr>
+          <w:rFonts w:hint="eastAsia"/>
+        </w:rPr>
+        <w:t>不能选择已被选过的审核人，应动态改变select的选项</w:t>
+      </w:r>
+      <w:r>
+        <w:rPr>
+          <w:rFonts w:hint="eastAsia"/>
+        </w:rPr>
+        <w:t>。</w:t>
+      </w:r>
+    </w:p>
+    <w:p>
+      <w:pPr>
+        <w:rPr>
+          <w:rFonts w:hint="eastAsia"/>
+        </w:rPr>
+      </w:pPr>
+      <w:r>
+        <w:tab/>
+      </w:r>
+      <w:r>
+        <w:rPr>
+          <w:rFonts w:hint="eastAsia"/>
+        </w:rPr>
+        <w:t>点击工具栏</w:t>
+      </w:r>
+      <w:r>
+        <w:rPr>
+          <w:rFonts w:hint="eastAsia"/>
+        </w:rPr>
+        <w:t>删除</w:t>
+      </w:r>
+      <w:r>
+        <w:rPr>
+          <w:rFonts w:hint="eastAsia"/>
+        </w:rPr>
+        <w:t>结点按钮，</w:t>
+      </w:r>
+      <w:r>
+        <w:rPr>
+          <w:rFonts w:hint="eastAsia"/>
+        </w:rPr>
+        <w:t>再点击一个结点则删除它及所有与它相连的边。</w:t>
+      </w:r>
+      <w:r>
+        <w:rPr>
+          <w:rFonts w:hint="eastAsia"/>
+        </w:rPr>
+        <w:t>不能删除起点或终点。</w:t>
+      </w:r>
+    </w:p>
+    <w:p>
+      <w:r>
+        <w:tab/>
+      </w:r>
+      <w:r>
+        <w:rPr>
+          <w:rFonts w:hint="eastAsia"/>
+        </w:rPr>
+        <w:t>点击工具栏添加边按钮，再点击两个不同的结点，创建一条边。</w:t>
+      </w:r>
+      <w:r>
+        <w:rPr>
+          <w:rFonts w:hint="eastAsia"/>
+        </w:rPr>
+        <w:t>只有两个不同且没有边相连的结点才可以添加边。</w:t>
+      </w:r>
+    </w:p>
+    <w:p>
+      <w:pPr>
+        <w:ind w:firstLine="420"/>
+        <w:rPr>
+          <w:rFonts w:hint="eastAsia"/>
+        </w:rPr>
+      </w:pPr>
+      <w:r>
+        <w:rPr>
+          <w:rFonts w:hint="eastAsia"/>
+        </w:rPr>
+        <w:t>点击工具栏添加</w:t>
+      </w:r>
+      <w:r>
+        <w:rPr>
+          <w:rFonts w:hint="eastAsia"/>
+        </w:rPr>
+        <w:t>条件判断</w:t>
+      </w:r>
+      <w:r>
+        <w:rPr>
+          <w:rFonts w:hint="eastAsia"/>
+        </w:rPr>
+        <w:t>边按钮，</w:t>
+      </w:r>
+      <w:r>
+        <w:rPr>
+          <w:rFonts w:hint="eastAsia"/>
+        </w:rPr>
+        <w:t>选择条件判断变量，输入变量大小范围，</w:t>
+      </w:r>
+      <w:r>
+        <w:rPr>
+          <w:rFonts w:hint="eastAsia"/>
+        </w:rPr>
+        <w:t>再点击两个不同的结点，创建一条</w:t>
+      </w:r>
+      <w:r>
+        <w:rPr>
+          <w:rFonts w:hint="eastAsia"/>
+        </w:rPr>
+        <w:t>带条件判断</w:t>
+      </w:r>
+      <w:r>
+        <w:rPr>
+          <w:rFonts w:hint="eastAsia"/>
+        </w:rPr>
+        <w:t>边。只有两个不同且没有边相连的结点才可以添加边。</w:t>
+      </w:r>
+    </w:p>
+    <w:p>
+      <w:pPr>
+        <w:rPr>
+          <w:rFonts w:hint="eastAsia"/>
+        </w:rPr>
+      </w:pPr>
+      <w:r>
+        <w:tab/>
+      </w:r>
+      <w:r>
+        <w:rPr>
+          <w:rFonts w:hint="eastAsia"/>
+        </w:rPr>
+        <w:t>点击工具栏</w:t>
+      </w:r>
+      <w:r>
+        <w:rPr>
+          <w:rFonts w:hint="eastAsia"/>
+        </w:rPr>
+        <w:t>删除</w:t>
+      </w:r>
+      <w:r>
+        <w:rPr>
+          <w:rFonts w:hint="eastAsia"/>
+        </w:rPr>
+        <w:t>边按钮，再点击两个不同的结点，</w:t>
+      </w:r>
+      <w:r>
+        <w:rPr>
+          <w:rFonts w:hint="eastAsia"/>
+        </w:rPr>
+        <w:t>删除</w:t>
+      </w:r>
+      <w:r>
+        <w:rPr>
+          <w:rFonts w:hint="eastAsia"/>
+        </w:rPr>
+        <w:t>一条边。只有两个不同且有边相连的结点才可以</w:t>
+      </w:r>
+      <w:r>
+        <w:rPr>
+          <w:rFonts w:hint="eastAsia"/>
+        </w:rPr>
+        <w:t>删除</w:t>
+      </w:r>
+      <w:r>
+        <w:rPr>
+          <w:rFonts w:hint="eastAsia"/>
+        </w:rPr>
+        <w:t>边。</w:t>
+      </w:r>
+    </w:p>
+    <w:p>
+      <w:pPr>
+        <w:rPr>
+          <w:rFonts w:hint="eastAsia"/>
+        </w:rPr>
+      </w:pPr>
     </w:p>
     <w:p>
       <w:pPr>
@@ -123,6 +386,123 @@
         <w:rPr>
           <w:rFonts w:hint="eastAsia"/>
         </w:rPr>
+        <w:t>a</w:t>
+      </w:r>
+      <w:r>
+        <w:t>pplyInfo.html</w:t>
+      </w:r>
+    </w:p>
+    <w:p>
+      <w:r>
+        <w:rPr>
+          <w:rFonts w:hint="eastAsia"/>
+        </w:rPr>
+        <w:t>GET参数:</w:t>
+      </w:r>
+      <w:r>
+        <w:t>applyid</w:t>
+      </w:r>
+      <w:r>
+        <w:rPr>
+          <w:rFonts w:hint="eastAsia"/>
+        </w:rPr>
+        <w:t>申请的id</w:t>
+      </w:r>
+    </w:p>
+    <w:p>
+      <w:r>
+        <w:rPr>
+          <w:rFonts w:hint="eastAsia"/>
+        </w:rPr>
+        <w:t>显示该申请的申请者、所有变量的值</w:t>
+      </w:r>
+      <w:r>
+        <w:rPr>
+          <w:rFonts w:hint="eastAsia"/>
+        </w:rPr>
+        <w:t>、</w:t>
+      </w:r>
+      <w:r>
+        <w:rPr>
+          <w:rFonts w:hint="eastAsia"/>
+        </w:rPr>
+        <w:t>其详细</w:t>
+      </w:r>
+      <w:r>
+        <w:rPr>
+          <w:rFonts w:hint="eastAsia"/>
+        </w:rPr>
+        <w:t>内容</w:t>
+      </w:r>
+    </w:p>
+    <w:p>
+      <w:pPr>
+        <w:pStyle w:val="2"/>
+      </w:pPr>
+      <w:r>
+        <w:t>s</w:t>
+      </w:r>
+      <w:r>
+        <w:rPr>
+          <w:rFonts w:hint="eastAsia"/>
+        </w:rPr>
+        <w:t>how</w:t>
+      </w:r>
+      <w:r>
+        <w:t>Apply.html</w:t>
+      </w:r>
+    </w:p>
+    <w:p>
+      <w:r>
+        <w:rPr>
+          <w:rFonts w:hint="eastAsia"/>
+        </w:rPr>
+        <w:t>G</w:t>
+      </w:r>
+      <w:r>
+        <w:t>ET</w:t>
+      </w:r>
+      <w:r>
+        <w:rPr>
+          <w:rFonts w:hint="eastAsia"/>
+        </w:rPr>
+        <w:t>参数：</w:t>
+      </w:r>
+      <w:r>
+        <w:rPr>
+          <w:rFonts w:hint="eastAsia"/>
+        </w:rPr>
+        <w:t>apply</w:t>
+      </w:r>
+      <w:r>
+        <w:t>id</w:t>
+      </w:r>
+      <w:r>
+        <w:t xml:space="preserve"> </w:t>
+      </w:r>
+      <w:r>
+        <w:rPr>
+          <w:rFonts w:hint="eastAsia"/>
+        </w:rPr>
+        <w:t>申请的id</w:t>
+      </w:r>
+    </w:p>
+    <w:p>
+      <w:r>
+        <w:rPr>
+          <w:rFonts w:hint="eastAsia"/>
+        </w:rPr>
+        <w:t>以画布的形式画出申请的状态</w:t>
+      </w:r>
+    </w:p>
+    <w:p>
+      <w:pPr>
+        <w:pStyle w:val="2"/>
+      </w:pPr>
+      <w:r>
+        <w:rPr>
+          <w:rFonts w:hint="eastAsia"/>
+        </w:rPr>
         <w:t>l</w:t>
       </w:r>
       <w:r>
@@ -181,11 +561,6 @@
       </w:r>
     </w:p>
     <w:p>
-      <w:pPr>
-        <w:rPr>
-          <w:rFonts w:hint="eastAsia"/>
-        </w:rPr>
-      </w:pPr>
       <w:r>
         <w:rPr>
           <w:rFonts w:hint="eastAsia"/>
@@ -274,44 +649,89 @@
         </w:rPr>
         <w:t>申请状态的</w:t>
       </w:r>
-      <w:proofErr w:type="spellStart"/>
-      <w:r>
-        <w:rPr>
-          <w:rFonts w:hint="eastAsia"/>
-        </w:rPr>
-        <w:t>showApply</w:t>
-      </w:r>
-      <w:proofErr w:type="spellEnd"/>
+      <w:r>
+        <w:rPr>
+          <w:rFonts w:hint="eastAsia"/>
+        </w:rPr>
+        <w:t>showApply页面</w:t>
+      </w:r>
+      <w:r>
+        <w:rPr>
+          <w:rFonts w:hint="eastAsia"/>
+        </w:rPr>
+        <w:t>。</w:t>
+      </w:r>
+    </w:p>
+    <w:p>
+      <w:r>
+        <w:rPr>
+          <w:rFonts w:hint="eastAsia"/>
+        </w:rPr>
+        <w:t>有创建一个申请的按钮。</w:t>
+      </w:r>
+    </w:p>
+    <w:p>
+      <w:pPr>
+        <w:pStyle w:val="2"/>
+      </w:pPr>
+      <w:r>
+        <w:rPr>
+          <w:rFonts w:hint="eastAsia"/>
+        </w:rPr>
+        <w:t>myCheck</w:t>
+      </w:r>
+      <w:r>
+        <w:t>.html</w:t>
+      </w:r>
+    </w:p>
+    <w:p>
+      <w:r>
+        <w:rPr>
+          <w:rFonts w:hint="eastAsia"/>
+        </w:rPr>
+        <w:t>显示需要由我审批及已经由我审批过的</w:t>
+      </w:r>
+      <w:r>
+        <w:rPr>
+          <w:rFonts w:hint="eastAsia"/>
+        </w:rPr>
+        <w:t>申请，点击</w:t>
+      </w:r>
+      <w:r>
+        <w:rPr>
+          <w:rFonts w:hint="eastAsia"/>
+        </w:rPr>
+        <w:t>一个审批跳到详细展示一个申请</w:t>
+      </w:r>
+      <w:r>
+        <w:rPr>
+          <w:rFonts w:hint="eastAsia"/>
+        </w:rPr>
+        <w:t>的</w:t>
+      </w:r>
+      <w:r>
+        <w:rPr>
+          <w:rFonts w:hint="eastAsia"/>
+        </w:rPr>
+        <w:t>apply</w:t>
+      </w:r>
+      <w:r>
+        <w:t>Info</w:t>
+      </w:r>
       <w:r>
         <w:rPr>
           <w:rFonts w:hint="eastAsia"/>
         </w:rPr>
         <w:t>页面</w:t>
       </w:r>
-      <w:r>
-        <w:rPr>
-          <w:rFonts w:hint="eastAsia"/>
-        </w:rPr>
-        <w:t>。</w:t>
-      </w:r>
-    </w:p>
-    <w:p>
-      <w:r>
-        <w:rPr>
-          <w:rFonts w:hint="eastAsia"/>
-        </w:rPr>
-        <w:t>有创建一个申请的按钮。</w:t>
-      </w:r>
-    </w:p>
+    </w:p>
+    <w:p/>
     <w:p>
       <w:pPr>
         <w:pStyle w:val="2"/>
       </w:pPr>
       <w:r>
-        <w:rPr>
-          <w:rFonts w:hint="eastAsia"/>
-        </w:rPr>
-        <w:t>myCheck</w:t>
+        <w:t>myProcess</w:t>
       </w:r>
       <w:r>
         <w:t>.html</w:t>
@@ -322,74 +742,55 @@
         <w:rPr>
           <w:rFonts w:hint="eastAsia"/>
         </w:rPr>
-        <w:t>显示需要由我审批及已经由我审批过的</w:t>
-      </w:r>
-      <w:r>
-        <w:rPr>
-          <w:rFonts w:hint="eastAsia"/>
-        </w:rPr>
-        <w:t>申请，点击</w:t>
-      </w:r>
-      <w:r>
-        <w:rPr>
-          <w:rFonts w:hint="eastAsia"/>
-        </w:rPr>
-        <w:t>一个审批跳到详细展示一个申请</w:t>
-      </w:r>
-      <w:r>
-        <w:rPr>
-          <w:rFonts w:hint="eastAsia"/>
-        </w:rPr>
-        <w:t>的</w:t>
-      </w:r>
-      <w:proofErr w:type="spellStart"/>
-      <w:r>
-        <w:rPr>
-          <w:rFonts w:hint="eastAsia"/>
-        </w:rPr>
-        <w:t>apply</w:t>
-      </w:r>
-      <w:r>
-        <w:t>Info</w:t>
-      </w:r>
-      <w:proofErr w:type="spellEnd"/>
-      <w:r>
-        <w:rPr>
-          <w:rFonts w:hint="eastAsia"/>
-        </w:rPr>
-        <w:t>页面</w:t>
-      </w:r>
-    </w:p>
-    <w:p/>
+        <w:t>显示我创建的所有流程，</w:t>
+      </w:r>
+      <w:r>
+        <w:rPr>
+          <w:rFonts w:hint="eastAsia"/>
+        </w:rPr>
+        <w:t>我在的流程</w:t>
+      </w:r>
+      <w:r>
+        <w:rPr>
+          <w:rFonts w:hint="eastAsia"/>
+        </w:rPr>
+        <w:t>。有创建流程及加入流程的按钮。</w:t>
+      </w:r>
+    </w:p>
     <w:p>
       <w:pPr>
         <w:pStyle w:val="2"/>
       </w:pPr>
       <w:r>
-        <w:t>myProcess</w:t>
-      </w:r>
-      <w:r>
-        <w:t>.html</w:t>
-      </w:r>
-    </w:p>
-    <w:p>
-      <w:r>
-        <w:rPr>
-          <w:rFonts w:hint="eastAsia"/>
-        </w:rPr>
-        <w:t>显示我创建的所有流程，</w:t>
-      </w:r>
-      <w:r>
-        <w:rPr>
-          <w:rFonts w:hint="eastAsia"/>
-        </w:rPr>
-        <w:t>我在的流程</w:t>
-      </w:r>
-      <w:r>
-        <w:rPr>
-          <w:rFonts w:hint="eastAsia"/>
-        </w:rPr>
-        <w:t>。有创建流程及加入流程的按钮。</w:t>
+        <w:rPr>
+          <w:rFonts w:hint="eastAsia"/>
+        </w:rPr>
+        <w:t>i</w:t>
+      </w:r>
+      <w:r>
+        <w:rPr>
+          <w:rFonts w:hint="eastAsia"/>
+        </w:rPr>
+        <w:t>ndex.</w:t>
+      </w:r>
+      <w:r>
+        <w:t>html</w:t>
+      </w:r>
+    </w:p>
+    <w:p>
+      <w:r>
+        <w:rPr>
+          <w:rFonts w:hint="eastAsia"/>
+        </w:rPr>
+        <w:t>用户登录后进入的首页，未登录则需要转到登录页面。</w:t>
+      </w:r>
+    </w:p>
+    <w:p>
+      <w:r>
+        <w:rPr>
+          <w:rFonts w:hint="eastAsia"/>
+        </w:rPr>
+        <w:t>显示一些无关紧要的信息，防止首页太空。</w:t>
       </w:r>
     </w:p>
     <w:p>
@@ -400,43 +801,6 @@
         <w:rPr>
           <w:rFonts w:hint="eastAsia"/>
         </w:rPr>
-        <w:lastRenderedPageBreak/>
-        <w:t>i</w:t>
-      </w:r>
-      <w:r>
-        <w:rPr>
-          <w:rFonts w:hint="eastAsia"/>
-        </w:rPr>
-        <w:t>ndex.</w:t>
-      </w:r>
-      <w:r>
-        <w:t>html</w:t>
-      </w:r>
-    </w:p>
-    <w:p>
-      <w:r>
-        <w:rPr>
-          <w:rFonts w:hint="eastAsia"/>
-        </w:rPr>
-        <w:t>用户登录后进入的首页，未登录则需要转到登录页面。</w:t>
-      </w:r>
-    </w:p>
-    <w:p>
-      <w:r>
-        <w:rPr>
-          <w:rFonts w:hint="eastAsia"/>
-        </w:rPr>
-        <w:t>显示一些无关紧要的信息，防止首页太空。</w:t>
-      </w:r>
-    </w:p>
-    <w:p>
-      <w:pPr>
-        <w:pStyle w:val="2"/>
-      </w:pPr>
-      <w:r>
-        <w:rPr>
-          <w:rFonts w:hint="eastAsia"/>
-        </w:rPr>
         <w:t>m</w:t>
       </w:r>
       <w:r>
@@ -468,18 +832,8 @@
         <w:rPr>
           <w:rFonts w:hint="eastAsia"/>
         </w:rPr>
-        <w:t>流程ID：</w:t>
-      </w:r>
-      <w:proofErr w:type="spellStart"/>
-      <w:proofErr w:type="gramStart"/>
-      <w:r>
-        <w:rPr>
-          <w:rFonts w:hint="eastAsia"/>
-        </w:rPr>
-        <w:t>pid</w:t>
-      </w:r>
-      <w:proofErr w:type="spellEnd"/>
-      <w:proofErr w:type="gramEnd"/>
+        <w:t>流程ID：pid</w:t>
+      </w:r>
     </w:p>
     <w:p>
       <w:r>
@@ -488,19 +842,11 @@
         </w:rPr>
         <w:t>只有</w:t>
       </w:r>
-      <w:proofErr w:type="spellStart"/>
-      <w:r>
-        <w:rPr>
-          <w:rFonts w:hint="eastAsia"/>
-        </w:rPr>
-        <w:t>pid</w:t>
-      </w:r>
-      <w:proofErr w:type="spellEnd"/>
-      <w:r>
-        <w:rPr>
-          <w:rFonts w:hint="eastAsia"/>
-        </w:rPr>
-        <w:t>流程</w:t>
+      <w:r>
+        <w:rPr>
+          <w:rFonts w:hint="eastAsia"/>
+        </w:rPr>
+        <w:t>pid流程</w:t>
       </w:r>
       <w:r>
         <w:rPr>
@@ -590,6 +936,44 @@
     </w:sectPr>
   </w:body>
 </w:document>
+</file>
+
+<file path=word/endnotes.xml><?xml version="1.0" encoding="utf-8"?>
+<w:endnotes xmlns:wpc="http://schemas.microsoft.com/office/word/2010/wordprocessingCanvas" xmlns:cx="http://schemas.microsoft.com/office/drawing/2014/chartex" xmlns:cx1="http://schemas.microsoft.com/office/drawing/2015/9/8/chartex" xmlns:mc="http://schemas.openxmlformats.org/markup-compatibility/2006" xmlns:o="urn:schemas-microsoft-com:office:office" xmlns:r="http://schemas.openxmlformats.org/officeDocument/2006/relationships" xmlns:m="http://schemas.openxmlformats.org/officeDocument/2006/math" xmlns:v="urn:schemas-microsoft-com:vml" xmlns:wp14="http://schemas.microsoft.com/office/word/2010/wordprocessingDrawing" xmlns:wp="http://schemas.openxmlformats.org/drawingml/2006/wordprocessingDrawing" xmlns:w10="urn:schemas-microsoft-com:office:word" xmlns:w="http://schemas.openxmlformats.org/wordprocessingml/2006/main" xmlns:w14="http://schemas.microsoft.com/office/word/2010/wordml" xmlns:w15="http://schemas.microsoft.com/office/word/2012/wordml" xmlns:w16se="http://schemas.microsoft.com/office/word/2015/wordml/symex" xmlns:wpg="http://schemas.microsoft.com/office/word/2010/wordprocessingGroup" xmlns:wpi="http://schemas.microsoft.com/office/word/2010/wordprocessingInk" xmlns:wne="http://schemas.microsoft.com/office/word/2006/wordml" xmlns:wps="http://schemas.microsoft.com/office/word/2010/wordprocessingShape" mc:Ignorable="w14 w15 w16se wp14">
+  <w:endnote w:type="separator" w:id="-1">
+    <w:p>
+      <w:r>
+        <w:separator/>
+      </w:r>
+    </w:p>
+  </w:endnote>
+  <w:endnote w:type="continuationSeparator" w:id="0">
+    <w:p>
+      <w:r>
+        <w:continuationSeparator/>
+      </w:r>
+    </w:p>
+  </w:endnote>
+</w:endnotes>
+</file>
+
+<file path=word/footnotes.xml><?xml version="1.0" encoding="utf-8"?>
+<w:footnotes xmlns:wpc="http://schemas.microsoft.com/office/word/2010/wordprocessingCanvas" xmlns:cx="http://schemas.microsoft.com/office/drawing/2014/chartex" xmlns:cx1="http://schemas.microsoft.com/office/drawing/2015/9/8/chartex" xmlns:mc="http://schemas.openxmlformats.org/markup-compatibility/2006" xmlns:o="urn:schemas-microsoft-com:office:office" xmlns:r="http://schemas.openxmlformats.org/officeDocument/2006/relationships" xmlns:m="http://schemas.openxmlformats.org/officeDocument/2006/math" xmlns:v="urn:schemas-microsoft-com:vml" xmlns:wp14="http://schemas.microsoft.com/office/word/2010/wordprocessingDrawing" xmlns:wp="http://schemas.openxmlformats.org/drawingml/2006/wordprocessingDrawing" xmlns:w10="urn:schemas-microsoft-com:office:word" xmlns:w="http://schemas.openxmlformats.org/wordprocessingml/2006/main" xmlns:w14="http://schemas.microsoft.com/office/word/2010/wordml" xmlns:w15="http://schemas.microsoft.com/office/word/2012/wordml" xmlns:w16se="http://schemas.microsoft.com/office/word/2015/wordml/symex" xmlns:wpg="http://schemas.microsoft.com/office/word/2010/wordprocessingGroup" xmlns:wpi="http://schemas.microsoft.com/office/word/2010/wordprocessingInk" xmlns:wne="http://schemas.microsoft.com/office/word/2006/wordml" xmlns:wps="http://schemas.microsoft.com/office/word/2010/wordprocessingShape" mc:Ignorable="w14 w15 w16se wp14">
+  <w:footnote w:type="separator" w:id="-1">
+    <w:p>
+      <w:r>
+        <w:separator/>
+      </w:r>
+    </w:p>
+  </w:footnote>
+  <w:footnote w:type="continuationSeparator" w:id="0">
+    <w:p>
+      <w:r>
+        <w:continuationSeparator/>
+      </w:r>
+    </w:p>
+  </w:footnote>
+</w:footnotes>
 </file>
 
 <file path=word/styles.xml><?xml version="1.0" encoding="utf-8"?>
@@ -1051,6 +1435,71 @@
       <w:szCs w:val="32"/>
     </w:rPr>
   </w:style>
+  <w:style w:type="paragraph" w:styleId="a3">
+    <w:name w:val="header"/>
+    <w:basedOn w:val="a"/>
+    <w:link w:val="a4"/>
+    <w:uiPriority w:val="99"/>
+    <w:unhideWhenUsed/>
+    <w:rsid w:val="00BF3DCF"/>
+    <w:pPr>
+      <w:pBdr>
+        <w:bottom w:val="single" w:sz="6" w:space="1" w:color="auto"/>
+      </w:pBdr>
+      <w:tabs>
+        <w:tab w:val="center" w:pos="4153"/>
+        <w:tab w:val="right" w:pos="8306"/>
+      </w:tabs>
+      <w:snapToGrid w:val="0"/>
+      <w:jc w:val="center"/>
+    </w:pPr>
+    <w:rPr>
+      <w:sz w:val="18"/>
+      <w:szCs w:val="18"/>
+    </w:rPr>
+  </w:style>
+  <w:style w:type="character" w:customStyle="1" w:styleId="a4">
+    <w:name w:val="页眉 字符"/>
+    <w:basedOn w:val="a0"/>
+    <w:link w:val="a3"/>
+    <w:uiPriority w:val="99"/>
+    <w:rsid w:val="00BF3DCF"/>
+    <w:rPr>
+      <w:sz w:val="18"/>
+      <w:szCs w:val="18"/>
+    </w:rPr>
+  </w:style>
+  <w:style w:type="paragraph" w:styleId="a5">
+    <w:name w:val="footer"/>
+    <w:basedOn w:val="a"/>
+    <w:link w:val="a6"/>
+    <w:uiPriority w:val="99"/>
+    <w:unhideWhenUsed/>
+    <w:rsid w:val="00BF3DCF"/>
+    <w:pPr>
+      <w:tabs>
+        <w:tab w:val="center" w:pos="4153"/>
+        <w:tab w:val="right" w:pos="8306"/>
+      </w:tabs>
+      <w:snapToGrid w:val="0"/>
+      <w:jc w:val="left"/>
+    </w:pPr>
+    <w:rPr>
+      <w:sz w:val="18"/>
+      <w:szCs w:val="18"/>
+    </w:rPr>
+  </w:style>
+  <w:style w:type="character" w:customStyle="1" w:styleId="a6">
+    <w:name w:val="页脚 字符"/>
+    <w:basedOn w:val="a0"/>
+    <w:link w:val="a5"/>
+    <w:uiPriority w:val="99"/>
+    <w:rsid w:val="00BF3DCF"/>
+    <w:rPr>
+      <w:sz w:val="18"/>
+      <w:szCs w:val="18"/>
+    </w:rPr>
+  </w:style>
 </w:styles>
 </file>
 

</xml_diff>

<commit_message>
fix mangage js and html
</commit_message>
<xml_diff>
--- a/document/页面变量说明.docx
+++ b/document/页面变量说明.docx
@@ -1607,45 +1607,102 @@
       </w:r>
     </w:p>
     <w:p/>
-    <w:p/>
     <w:p>
       <w:pPr>
         <w:pStyle w:val="2"/>
       </w:pPr>
       <w:r>
-        <w:t>manage.</w:t>
-      </w:r>
-      <w:r>
-        <w:t>html</w:t>
-      </w:r>
-    </w:p>
-    <w:p>
-      <w:r>
-        <w:rPr>
-          <w:rFonts w:hint="eastAsia"/>
-        </w:rPr>
-        <w:t>G</w:t>
-      </w:r>
-      <w:r>
-        <w:t>ET</w:t>
-      </w:r>
-      <w:r>
-        <w:rPr>
-          <w:rFonts w:hint="eastAsia"/>
-        </w:rPr>
-        <w:t xml:space="preserve">参数： </w:t>
-      </w:r>
-      <w:r>
-        <w:t>process</w:t>
-      </w:r>
-      <w:r>
-        <w:rPr>
-          <w:rFonts w:hint="eastAsia"/>
-        </w:rPr>
-        <w:t>i</w:t>
+        <w:t>showProcess.html</w:t>
+      </w:r>
+    </w:p>
+    <w:p>
+      <w:r>
+        <w:rPr>
+          <w:rFonts w:hint="eastAsia"/>
+        </w:rPr>
+        <w:t>GET参数：processid显示的流程的id</w:t>
+      </w:r>
+    </w:p>
+    <w:p>
+      <w:r>
+        <w:rPr>
+          <w:rFonts w:hint="eastAsia"/>
+        </w:rPr>
+        <w:t>用画布的方式画出流程。本质上是</w:t>
+      </w:r>
+      <w:r>
+        <w:rPr>
+          <w:rFonts w:hint="eastAsia"/>
+        </w:rPr>
+        <w:t>jstr参数更完整</w:t>
+      </w:r>
+      <w:r>
+        <w:rPr>
+          <w:rFonts w:hint="eastAsia"/>
+        </w:rPr>
+        <w:t>的s</w:t>
+      </w:r>
+      <w:r>
+        <w:t>howApply.html</w:t>
+      </w:r>
+      <w:r>
+        <w:rPr>
+          <w:rFonts w:hint="eastAsia"/>
+        </w:rPr>
+        <w:t>。</w:t>
+      </w:r>
+    </w:p>
+    <w:p>
+      <w:pPr>
+        <w:rPr>
+          <w:rFonts w:hint="eastAsia"/>
+        </w:rPr>
+      </w:pPr>
+      <w:r>
+        <w:rPr>
+          <w:rFonts w:hint="eastAsia"/>
+        </w:rPr>
+        <w:t>有一个按钮可以进入管理流程角色页面</w:t>
       </w:r>
       <w:bookmarkStart w:id="0" w:name="_GoBack"/>
       <w:bookmarkEnd w:id="0"/>
+    </w:p>
+    <w:p>
+      <w:pPr>
+        <w:pStyle w:val="2"/>
+      </w:pPr>
+      <w:r>
+        <w:t>manage.</w:t>
+      </w:r>
+      <w:r>
+        <w:t>html</w:t>
+      </w:r>
+    </w:p>
+    <w:p>
+      <w:r>
+        <w:rPr>
+          <w:rFonts w:hint="eastAsia"/>
+        </w:rPr>
+        <w:t>G</w:t>
+      </w:r>
+      <w:r>
+        <w:t>ET</w:t>
+      </w:r>
+      <w:r>
+        <w:rPr>
+          <w:rFonts w:hint="eastAsia"/>
+        </w:rPr>
+        <w:t xml:space="preserve">参数： </w:t>
+      </w:r>
+      <w:r>
+        <w:t>process</w:t>
+      </w:r>
+      <w:r>
+        <w:rPr>
+          <w:rFonts w:hint="eastAsia"/>
+        </w:rPr>
+        <w:t>i</w:t>
+      </w:r>
       <w:r>
         <w:t xml:space="preserve">d </w:t>
       </w:r>
@@ -1661,7 +1718,14 @@
         <w:rPr>
           <w:rFonts w:hint="eastAsia"/>
         </w:rPr>
-        <w:t>一个流程创建完后已经决定了需要哪些角色作为审核人，该页面则为这些角色分配用户，让这些用户作为不同角色参与审核。</w:t>
+        <w:t>一个流程创建完后已经决定了需要哪些角色作为审核人，该页面则为这些角色分配用户，让</w:t>
+      </w:r>
+      <w:r>
+        <w:rPr>
+          <w:rFonts w:hint="eastAsia"/>
+        </w:rPr>
+        <w:lastRenderedPageBreak/>
+        <w:t>这些用户作为不同角色参与审核。</w:t>
       </w:r>
     </w:p>
     <w:p>
@@ -1700,626 +1764,663 @@
     <w:p/>
     <w:p>
       <w:r>
+        <w:t>{</w:t>
+      </w:r>
+    </w:p>
+    <w:p>
+      <w:r>
+        <w:tab/>
+        <w:t>users:[</w:t>
+      </w:r>
+      <w:r>
+        <w:tab/>
+      </w:r>
+      <w:r>
+        <w:tab/>
+      </w:r>
+      <w:r>
+        <w:tab/>
+      </w:r>
+      <w:r>
+        <w:tab/>
+      </w:r>
+      <w:r>
+        <w:tab/>
+      </w:r>
+      <w:r>
+        <w:tab/>
+      </w:r>
+      <w:r>
+        <w:tab/>
+        <w:t>//users</w:t>
+      </w:r>
+      <w:r>
+        <w:rPr>
+          <w:rFonts w:hint="eastAsia"/>
+        </w:rPr>
+        <w:t>数组，保存该流程所有可担任审核人的</w:t>
+      </w:r>
+    </w:p>
+    <w:p>
+      <w:r>
+        <w:tab/>
+      </w:r>
+      <w:r>
+        <w:tab/>
+      </w:r>
+      <w:r>
+        <w:tab/>
+        <w:t>{</w:t>
+      </w:r>
+      <w:r>
+        <w:tab/>
+      </w:r>
+      <w:r>
+        <w:tab/>
+      </w:r>
+      <w:r>
+        <w:tab/>
+      </w:r>
+      <w:r>
+        <w:tab/>
+      </w:r>
+      <w:r>
+        <w:tab/>
+      </w:r>
+      <w:r>
+        <w:tab/>
+      </w:r>
+      <w:r>
+        <w:tab/>
+      </w:r>
+      <w:r>
+        <w:rPr>
+          <w:rFonts w:hint="eastAsia"/>
+        </w:rPr>
+        <w:t>用户的id和名字，包括已经担任该流程</w:t>
+      </w:r>
+    </w:p>
+    <w:p>
+      <w:r>
+        <w:tab/>
+      </w:r>
+      <w:r>
+        <w:tab/>
+      </w:r>
+      <w:r>
+        <w:tab/>
+      </w:r>
+      <w:r>
+        <w:tab/>
+        <w:t>id:””,</w:t>
+      </w:r>
+      <w:r>
+        <w:tab/>
+      </w:r>
+      <w:r>
+        <w:tab/>
+      </w:r>
+      <w:r>
+        <w:tab/>
+      </w:r>
+      <w:r>
+        <w:tab/>
+      </w:r>
+      <w:r>
+        <w:tab/>
+      </w:r>
+      <w:r>
+        <w:tab/>
+      </w:r>
+      <w:r>
+        <w:rPr>
+          <w:rFonts w:hint="eastAsia"/>
+        </w:rPr>
+        <w:t>角色的人。</w:t>
+      </w:r>
+    </w:p>
+    <w:p>
+      <w:r>
+        <w:tab/>
+      </w:r>
+      <w:r>
+        <w:tab/>
+      </w:r>
+      <w:r>
+        <w:tab/>
+      </w:r>
+      <w:r>
+        <w:tab/>
+        <w:t>name:””,</w:t>
+      </w:r>
+    </w:p>
+    <w:p>
+      <w:pPr>
+        <w:ind w:left="840" w:firstLine="420"/>
+      </w:pPr>
+      <w:r>
+        <w:t>}</w:t>
+      </w:r>
+      <w:r>
+        <w:t>,</w:t>
+      </w:r>
+    </w:p>
+    <w:p>
+      <w:pPr>
+        <w:ind w:left="840" w:firstLine="420"/>
+      </w:pPr>
+      <w:r>
+        <w:t>{</w:t>
+      </w:r>
+    </w:p>
+    <w:p>
+      <w:pPr>
+        <w:ind w:left="840" w:firstLine="420"/>
+      </w:pPr>
+      <w:r>
+        <w:t>},</w:t>
+      </w:r>
+    </w:p>
+    <w:p>
+      <w:pPr>
+        <w:ind w:left="840" w:firstLine="420"/>
+      </w:pPr>
+      <w:r>
+        <w:t>{</w:t>
+      </w:r>
+    </w:p>
+    <w:p>
+      <w:pPr>
+        <w:ind w:left="840" w:firstLine="420"/>
+      </w:pPr>
+      <w:r>
+        <w:t>}</w:t>
+      </w:r>
+    </w:p>
+    <w:p>
+      <w:pPr>
+        <w:ind w:firstLine="420"/>
+      </w:pPr>
+      <w:r>
+        <w:t>],</w:t>
+      </w:r>
+    </w:p>
+    <w:p>
+      <w:pPr>
+        <w:ind w:firstLine="420"/>
+      </w:pPr>
+      <w:r>
+        <w:rPr>
+          <w:rFonts w:hint="eastAsia"/>
+        </w:rPr>
+        <w:t>positions</w:t>
+      </w:r>
+      <w:r>
+        <w:t>:[</w:t>
+      </w:r>
+      <w:r>
+        <w:tab/>
+      </w:r>
+      <w:r>
+        <w:tab/>
+      </w:r>
+      <w:r>
+        <w:tab/>
+      </w:r>
+      <w:r>
+        <w:tab/>
+      </w:r>
+      <w:r>
+        <w:tab/>
+      </w:r>
+      <w:r>
+        <w:tab/>
+        <w:t>//positions</w:t>
+      </w:r>
+      <w:r>
+        <w:rPr>
+          <w:rFonts w:hint="eastAsia"/>
+        </w:rPr>
+        <w:t>数组，保存该流程所有角色及担任该角</w:t>
+      </w:r>
+    </w:p>
+    <w:p>
+      <w:pPr>
+        <w:ind w:firstLine="420"/>
+      </w:pPr>
+      <w:r>
+        <w:tab/>
+      </w:r>
+      <w:r>
+        <w:tab/>
+      </w:r>
+      <w:r>
+        <w:tab/>
+        <w:t>{</w:t>
+      </w:r>
+      <w:r>
+        <w:tab/>
+      </w:r>
+      <w:r>
+        <w:tab/>
+      </w:r>
+      <w:r>
+        <w:tab/>
+      </w:r>
+      <w:r>
+        <w:tab/>
+      </w:r>
+      <w:r>
+        <w:tab/>
+      </w:r>
+      <w:r>
+        <w:tab/>
+      </w:r>
+      <w:r>
+        <w:tab/>
+      </w:r>
+      <w:r>
+        <w:rPr>
+          <w:rFonts w:hint="eastAsia"/>
+        </w:rPr>
+        <w:t>色的用户的id。如果该角色没人担任则</w:t>
+      </w:r>
+    </w:p>
+    <w:p>
+      <w:pPr>
+        <w:ind w:firstLine="420"/>
+      </w:pPr>
+      <w:r>
+        <w:tab/>
+      </w:r>
+      <w:r>
+        <w:tab/>
+      </w:r>
+      <w:r>
+        <w:tab/>
+        <w:t>pos:””,</w:t>
+      </w:r>
+      <w:r>
+        <w:tab/>
+      </w:r>
+      <w:r>
+        <w:tab/>
+      </w:r>
+      <w:r>
+        <w:tab/>
+      </w:r>
+      <w:r>
+        <w:tab/>
+      </w:r>
+      <w:r>
+        <w:tab/>
+      </w:r>
+      <w:r>
+        <w:tab/>
+      </w:r>
+      <w:r>
+        <w:t>user</w:t>
+      </w:r>
+      <w:r>
+        <w:rPr>
+          <w:rFonts w:hint="eastAsia"/>
+        </w:rPr>
+        <w:t>id=“”</w:t>
+      </w:r>
+    </w:p>
+    <w:p>
+      <w:pPr>
+        <w:ind w:firstLine="420"/>
+      </w:pPr>
+      <w:r>
+        <w:tab/>
+      </w:r>
+      <w:r>
+        <w:tab/>
+      </w:r>
+      <w:r>
+        <w:tab/>
+      </w:r>
+      <w:r>
+        <w:t>user</w:t>
+      </w:r>
+      <w:r>
+        <w:t>id:””</w:t>
+      </w:r>
+    </w:p>
+    <w:p>
+      <w:pPr>
+        <w:ind w:left="1260" w:firstLine="420"/>
+      </w:pPr>
+      <w:r>
+        <w:t>}</w:t>
+      </w:r>
+      <w:r>
+        <w:t>,</w:t>
+      </w:r>
+    </w:p>
+    <w:p>
+      <w:pPr>
+        <w:ind w:left="1260" w:firstLine="420"/>
+      </w:pPr>
+      <w:r>
+        <w:t>{</w:t>
+      </w:r>
+    </w:p>
+    <w:p>
+      <w:pPr>
+        <w:ind w:left="1260" w:firstLine="420"/>
+      </w:pPr>
+      <w:r>
+        <w:t>}</w:t>
+      </w:r>
+      <w:r>
+        <w:t>,</w:t>
+      </w:r>
+    </w:p>
+    <w:p>
+      <w:pPr>
+        <w:ind w:left="1260" w:firstLine="420"/>
+      </w:pPr>
+      <w:r>
+        <w:t>{</w:t>
+      </w:r>
+    </w:p>
+    <w:p>
+      <w:pPr>
+        <w:ind w:left="1260" w:firstLine="420"/>
+      </w:pPr>
+      <w:r>
+        <w:t>}</w:t>
+      </w:r>
+    </w:p>
+    <w:p>
+      <w:pPr>
+        <w:ind w:left="420" w:firstLine="420"/>
+      </w:pPr>
+      <w:r>
+        <w:t>]</w:t>
+      </w:r>
+    </w:p>
+    <w:p>
+      <w:pPr>
+        <w:ind w:firstLine="420"/>
+      </w:pPr>
+      <w:r>
+        <w:t>}</w:t>
+      </w:r>
+    </w:p>
+    <w:p>
+      <w:r>
+        <w:rPr>
+          <w:rFonts w:hint="eastAsia"/>
+        </w:rPr>
+        <w:t>}</w:t>
+      </w:r>
+    </w:p>
+    <w:p/>
+    <w:p>
+      <w:r>
+        <w:rPr>
+          <w:rFonts w:hint="eastAsia"/>
+        </w:rPr>
+        <w:t>提交后，前端会向php提供一个</w:t>
+      </w:r>
+      <w:r>
+        <w:t>Json</w:t>
+      </w:r>
+      <w:r>
+        <w:rPr>
+          <w:rFonts w:hint="eastAsia"/>
+        </w:rPr>
+        <w:t>对象jstr，其结构为</w:t>
+      </w:r>
+    </w:p>
+    <w:p>
+      <w:r>
+        <w:rPr>
+          <w:rFonts w:hint="eastAsia"/>
+        </w:rPr>
+        <w:t>{</w:t>
+      </w:r>
+    </w:p>
+    <w:p>
+      <w:r>
+        <w:tab/>
+      </w:r>
+      <w:r>
+        <w:t>positions</w:t>
+      </w:r>
+      <w:r>
+        <w:t>:[</w:t>
+      </w:r>
+      <w:r>
+        <w:tab/>
+      </w:r>
+      <w:r>
+        <w:tab/>
+      </w:r>
+      <w:r>
+        <w:tab/>
+      </w:r>
+      <w:r>
+        <w:tab/>
+      </w:r>
+      <w:r>
+        <w:tab/>
+      </w:r>
+      <w:r>
+        <w:tab/>
+      </w:r>
+      <w:r>
+        <w:tab/>
+        <w:t>//positions</w:t>
+      </w:r>
+      <w:r>
+        <w:rPr>
+          <w:rFonts w:hint="eastAsia"/>
+        </w:rPr>
+        <w:t>数组，保存该流程所有角色及担</w:t>
+      </w:r>
+    </w:p>
+    <w:p>
+      <w:r>
+        <w:tab/>
+      </w:r>
+      <w:r>
+        <w:tab/>
+      </w:r>
+      <w:r>
+        <w:tab/>
+      </w:r>
+      <w:r>
+        <w:tab/>
+      </w:r>
+      <w:r>
+        <w:t>{</w:t>
+      </w:r>
+      <w:r>
+        <w:tab/>
+      </w:r>
+      <w:r>
+        <w:tab/>
+      </w:r>
+      <w:r>
+        <w:tab/>
+      </w:r>
+      <w:r>
+        <w:tab/>
+      </w:r>
+      <w:r>
+        <w:tab/>
+      </w:r>
+      <w:r>
+        <w:tab/>
+      </w:r>
+      <w:r>
+        <w:tab/>
+      </w:r>
+      <w:r>
+        <w:rPr>
+          <w:rFonts w:hint="eastAsia"/>
+        </w:rPr>
+        <w:t>任角色的用户id</w:t>
+      </w:r>
+      <w:r>
+        <w:rPr>
+          <w:rFonts w:hint="eastAsia"/>
+        </w:rPr>
+        <w:t>。</w:t>
+      </w:r>
+      <w:r>
+        <w:rPr>
+          <w:rFonts w:hint="eastAsia"/>
+        </w:rPr>
+        <w:t>若无人担任</w:t>
+      </w:r>
+      <w:r>
+        <w:rPr>
+          <w:rFonts w:hint="eastAsia"/>
+        </w:rPr>
+        <w:t>则u</w:t>
+      </w:r>
+      <w:r>
+        <w:t>sreid=</w:t>
+      </w:r>
+      <w:r>
+        <w:rPr>
+          <w:rFonts w:hint="eastAsia"/>
+        </w:rPr>
+        <w:t>“”</w:t>
+      </w:r>
+    </w:p>
+    <w:p>
+      <w:r>
+        <w:tab/>
+      </w:r>
+      <w:r>
+        <w:tab/>
+      </w:r>
+      <w:r>
+        <w:tab/>
+      </w:r>
+      <w:r>
+        <w:tab/>
+      </w:r>
+      <w:r>
+        <w:tab/>
+        <w:t>pos:””,</w:t>
+      </w:r>
+    </w:p>
+    <w:p>
+      <w:r>
+        <w:tab/>
+      </w:r>
+      <w:r>
+        <w:tab/>
+      </w:r>
+      <w:r>
+        <w:tab/>
+      </w:r>
+      <w:r>
+        <w:tab/>
+      </w:r>
+      <w:r>
+        <w:tab/>
+        <w:t>userid</w:t>
+      </w:r>
+      <w:r>
+        <w:rPr>
+          <w:rFonts w:hint="eastAsia"/>
+        </w:rPr>
+        <w:t>:</w:t>
+      </w:r>
+      <w:r>
+        <w:t>””</w:t>
+      </w:r>
+      <w:r>
+        <w:tab/>
+      </w:r>
+    </w:p>
+    <w:p>
+      <w:pPr>
+        <w:ind w:left="1260" w:firstLine="420"/>
+      </w:pPr>
+      <w:r>
+        <w:t>}</w:t>
+      </w:r>
+      <w:r>
+        <w:t>,</w:t>
+      </w:r>
+    </w:p>
+    <w:p>
+      <w:pPr>
+        <w:ind w:left="1260" w:firstLine="420"/>
+      </w:pPr>
+      <w:r>
+        <w:t>{</w:t>
+      </w:r>
+    </w:p>
+    <w:p>
+      <w:pPr>
+        <w:ind w:left="1260" w:firstLine="420"/>
+      </w:pPr>
+      <w:r>
+        <w:t>},</w:t>
+      </w:r>
+    </w:p>
+    <w:p>
+      <w:pPr>
+        <w:ind w:firstLine="420"/>
+      </w:pPr>
+      <w:r>
+        <w:t>]</w:t>
+      </w:r>
+    </w:p>
+    <w:p>
+      <w:r>
+        <w:t>}</w:t>
+      </w:r>
+    </w:p>
+    <w:p>
+      <w:pPr>
+        <w:pStyle w:val="2"/>
+      </w:pPr>
+      <w:r>
+        <w:rPr>
+          <w:rFonts w:hint="eastAsia"/>
+        </w:rPr>
         <w:lastRenderedPageBreak/>
-        <w:t>{</w:t>
-      </w:r>
-    </w:p>
-    <w:p>
-      <w:r>
-        <w:tab/>
-        <w:t>users:[</w:t>
-      </w:r>
-      <w:r>
-        <w:tab/>
-      </w:r>
-      <w:r>
-        <w:tab/>
-      </w:r>
-      <w:r>
-        <w:tab/>
-      </w:r>
-      <w:r>
-        <w:tab/>
-      </w:r>
-      <w:r>
-        <w:tab/>
-      </w:r>
-      <w:r>
-        <w:tab/>
-      </w:r>
-      <w:r>
-        <w:tab/>
-        <w:t>//users</w:t>
-      </w:r>
-      <w:r>
-        <w:rPr>
-          <w:rFonts w:hint="eastAsia"/>
-        </w:rPr>
-        <w:t>数组，保存该流程所有可担任审核人的</w:t>
-      </w:r>
-    </w:p>
-    <w:p>
-      <w:r>
-        <w:tab/>
-      </w:r>
-      <w:r>
-        <w:tab/>
-      </w:r>
-      <w:r>
-        <w:tab/>
-        <w:t>{</w:t>
-      </w:r>
-      <w:r>
-        <w:tab/>
-      </w:r>
-      <w:r>
-        <w:tab/>
-      </w:r>
-      <w:r>
-        <w:tab/>
-      </w:r>
-      <w:r>
-        <w:tab/>
-      </w:r>
-      <w:r>
-        <w:tab/>
-      </w:r>
-      <w:r>
-        <w:tab/>
-      </w:r>
-      <w:r>
-        <w:tab/>
-      </w:r>
-      <w:r>
-        <w:rPr>
-          <w:rFonts w:hint="eastAsia"/>
-        </w:rPr>
-        <w:t>用户的id和名字，包括已经担任该流程</w:t>
-      </w:r>
-    </w:p>
-    <w:p>
-      <w:r>
-        <w:tab/>
-      </w:r>
-      <w:r>
-        <w:tab/>
-      </w:r>
-      <w:r>
-        <w:tab/>
-      </w:r>
-      <w:r>
-        <w:tab/>
-        <w:t>id:””,</w:t>
-      </w:r>
-      <w:r>
-        <w:tab/>
-      </w:r>
-      <w:r>
-        <w:tab/>
-      </w:r>
-      <w:r>
-        <w:tab/>
-      </w:r>
-      <w:r>
-        <w:tab/>
-      </w:r>
-      <w:r>
-        <w:tab/>
-      </w:r>
-      <w:r>
-        <w:tab/>
-      </w:r>
-      <w:r>
-        <w:rPr>
-          <w:rFonts w:hint="eastAsia"/>
-        </w:rPr>
-        <w:t>角色的人。</w:t>
-      </w:r>
-    </w:p>
-    <w:p>
-      <w:r>
-        <w:tab/>
-      </w:r>
-      <w:r>
-        <w:tab/>
-      </w:r>
-      <w:r>
-        <w:tab/>
-      </w:r>
-      <w:r>
-        <w:tab/>
-        <w:t>name:””,</w:t>
-      </w:r>
-    </w:p>
-    <w:p>
-      <w:pPr>
-        <w:ind w:left="840" w:firstLine="420"/>
-      </w:pPr>
-      <w:r>
-        <w:t>}</w:t>
-      </w:r>
-      <w:r>
-        <w:t>,</w:t>
-      </w:r>
-    </w:p>
-    <w:p>
-      <w:pPr>
-        <w:ind w:left="840" w:firstLine="420"/>
-      </w:pPr>
-      <w:r>
-        <w:t>{</w:t>
-      </w:r>
-    </w:p>
-    <w:p>
-      <w:pPr>
-        <w:ind w:left="840" w:firstLine="420"/>
-      </w:pPr>
-      <w:r>
-        <w:t>},</w:t>
-      </w:r>
-    </w:p>
-    <w:p>
-      <w:pPr>
-        <w:ind w:left="840" w:firstLine="420"/>
-      </w:pPr>
-      <w:r>
-        <w:t>{</w:t>
-      </w:r>
-    </w:p>
-    <w:p>
-      <w:pPr>
-        <w:ind w:left="840" w:firstLine="420"/>
-      </w:pPr>
-      <w:r>
-        <w:t>}</w:t>
-      </w:r>
-    </w:p>
-    <w:p>
-      <w:pPr>
-        <w:ind w:firstLine="420"/>
-      </w:pPr>
-      <w:r>
-        <w:t>],</w:t>
-      </w:r>
-    </w:p>
-    <w:p>
-      <w:pPr>
-        <w:ind w:firstLine="420"/>
-      </w:pPr>
-      <w:r>
-        <w:rPr>
-          <w:rFonts w:hint="eastAsia"/>
-        </w:rPr>
-        <w:t>positions</w:t>
-      </w:r>
-      <w:r>
-        <w:t>:[</w:t>
-      </w:r>
-      <w:r>
-        <w:tab/>
-      </w:r>
-      <w:r>
-        <w:tab/>
-      </w:r>
-      <w:r>
-        <w:tab/>
-      </w:r>
-      <w:r>
-        <w:tab/>
-      </w:r>
-      <w:r>
-        <w:tab/>
-      </w:r>
-      <w:r>
-        <w:tab/>
-        <w:t>//positions</w:t>
-      </w:r>
-      <w:r>
-        <w:rPr>
-          <w:rFonts w:hint="eastAsia"/>
-        </w:rPr>
-        <w:t>数组，保存该流程所有角色及担任该角</w:t>
-      </w:r>
-    </w:p>
-    <w:p>
-      <w:pPr>
-        <w:ind w:firstLine="420"/>
-      </w:pPr>
-      <w:r>
-        <w:tab/>
-      </w:r>
-      <w:r>
-        <w:tab/>
-      </w:r>
-      <w:r>
-        <w:tab/>
-        <w:t>{</w:t>
-      </w:r>
-      <w:r>
-        <w:tab/>
-      </w:r>
-      <w:r>
-        <w:tab/>
-      </w:r>
-      <w:r>
-        <w:tab/>
-      </w:r>
-      <w:r>
-        <w:tab/>
-      </w:r>
-      <w:r>
-        <w:tab/>
-      </w:r>
-      <w:r>
-        <w:tab/>
-      </w:r>
-      <w:r>
-        <w:tab/>
-      </w:r>
-      <w:r>
-        <w:rPr>
-          <w:rFonts w:hint="eastAsia"/>
-        </w:rPr>
-        <w:t>色的用户的id。如果该角色没人担任则</w:t>
-      </w:r>
-    </w:p>
-    <w:p>
-      <w:pPr>
-        <w:ind w:firstLine="420"/>
-      </w:pPr>
-      <w:r>
-        <w:tab/>
-      </w:r>
-      <w:r>
-        <w:tab/>
-      </w:r>
-      <w:r>
-        <w:tab/>
-        <w:t>pos:””,</w:t>
-      </w:r>
-      <w:r>
-        <w:tab/>
-      </w:r>
-      <w:r>
-        <w:tab/>
-      </w:r>
-      <w:r>
-        <w:tab/>
-      </w:r>
-      <w:r>
-        <w:tab/>
-      </w:r>
-      <w:r>
-        <w:tab/>
-      </w:r>
-      <w:r>
-        <w:tab/>
-      </w:r>
-      <w:r>
-        <w:t>user</w:t>
-      </w:r>
-      <w:r>
-        <w:rPr>
-          <w:rFonts w:hint="eastAsia"/>
-        </w:rPr>
-        <w:t>id=“”</w:t>
-      </w:r>
-    </w:p>
-    <w:p>
-      <w:pPr>
-        <w:ind w:firstLine="420"/>
-      </w:pPr>
-      <w:r>
-        <w:tab/>
-      </w:r>
-      <w:r>
-        <w:tab/>
-      </w:r>
-      <w:r>
-        <w:tab/>
-      </w:r>
-      <w:r>
-        <w:t>user</w:t>
-      </w:r>
-      <w:r>
-        <w:t>id:””</w:t>
-      </w:r>
-    </w:p>
-    <w:p>
-      <w:pPr>
-        <w:ind w:left="1260" w:firstLine="420"/>
-      </w:pPr>
-      <w:r>
-        <w:t>}</w:t>
-      </w:r>
-      <w:r>
-        <w:t>,</w:t>
-      </w:r>
-    </w:p>
-    <w:p>
-      <w:pPr>
-        <w:ind w:left="1260" w:firstLine="420"/>
-      </w:pPr>
-      <w:r>
-        <w:t>{</w:t>
-      </w:r>
-    </w:p>
-    <w:p>
-      <w:pPr>
-        <w:ind w:left="1260" w:firstLine="420"/>
-      </w:pPr>
-      <w:r>
-        <w:t>}</w:t>
-      </w:r>
-      <w:r>
-        <w:t>,</w:t>
-      </w:r>
-    </w:p>
-    <w:p>
-      <w:pPr>
-        <w:ind w:left="1260" w:firstLine="420"/>
-      </w:pPr>
-      <w:r>
-        <w:t>{</w:t>
-      </w:r>
-    </w:p>
-    <w:p>
-      <w:pPr>
-        <w:ind w:left="1260" w:firstLine="420"/>
-      </w:pPr>
-      <w:r>
-        <w:t>}</w:t>
-      </w:r>
-    </w:p>
-    <w:p>
-      <w:pPr>
-        <w:ind w:left="420" w:firstLine="420"/>
-      </w:pPr>
-      <w:r>
-        <w:t>]</w:t>
-      </w:r>
-    </w:p>
-    <w:p>
-      <w:pPr>
-        <w:ind w:firstLine="420"/>
-      </w:pPr>
-      <w:r>
-        <w:t>}</w:t>
-      </w:r>
-    </w:p>
-    <w:p>
-      <w:r>
-        <w:rPr>
-          <w:rFonts w:hint="eastAsia"/>
-        </w:rPr>
-        <w:t>}</w:t>
+        <w:t>l</w:t>
+      </w:r>
+      <w:r>
+        <w:rPr>
+          <w:rFonts w:hint="eastAsia"/>
+        </w:rPr>
+        <w:t>ogin</w:t>
+      </w:r>
+      <w:r>
+        <w:t>.html</w:t>
+      </w:r>
+    </w:p>
+    <w:p>
+      <w:r>
+        <w:rPr>
+          <w:rFonts w:hint="eastAsia"/>
+        </w:rPr>
+        <w:t>两个input，输入邮箱密码。</w:t>
+      </w:r>
+    </w:p>
+    <w:p>
+      <w:r>
+        <w:rPr>
+          <w:rFonts w:hint="eastAsia"/>
+        </w:rPr>
+        <w:t>有登录及注册按钮。</w:t>
       </w:r>
     </w:p>
     <w:p/>
     <w:p>
-      <w:r>
-        <w:rPr>
-          <w:rFonts w:hint="eastAsia"/>
-        </w:rPr>
-        <w:t>提交后，前端会向php提供一个</w:t>
-      </w:r>
-      <w:r>
-        <w:t>Json</w:t>
-      </w:r>
-      <w:r>
-        <w:rPr>
-          <w:rFonts w:hint="eastAsia"/>
-        </w:rPr>
-        <w:t>对象jstr，其结构为</w:t>
-      </w:r>
-    </w:p>
-    <w:p>
-      <w:r>
-        <w:rPr>
-          <w:rFonts w:hint="eastAsia"/>
-        </w:rPr>
-        <w:t>{</w:t>
-      </w:r>
-    </w:p>
-    <w:p>
-      <w:r>
-        <w:tab/>
-      </w:r>
-      <w:r>
-        <w:t>positions</w:t>
-      </w:r>
-      <w:r>
-        <w:t>:[</w:t>
-      </w:r>
-      <w:r>
-        <w:tab/>
-      </w:r>
-      <w:r>
-        <w:tab/>
-      </w:r>
-      <w:r>
-        <w:tab/>
-      </w:r>
-      <w:r>
-        <w:tab/>
-      </w:r>
-      <w:r>
-        <w:tab/>
-      </w:r>
-      <w:r>
-        <w:tab/>
-      </w:r>
-      <w:r>
-        <w:tab/>
-        <w:t>//positions</w:t>
-      </w:r>
-      <w:r>
-        <w:rPr>
-          <w:rFonts w:hint="eastAsia"/>
-        </w:rPr>
-        <w:t>数组，保存该流程所有角色及担</w:t>
-      </w:r>
-    </w:p>
-    <w:p>
-      <w:r>
-        <w:tab/>
-      </w:r>
-      <w:r>
-        <w:tab/>
-      </w:r>
-      <w:r>
-        <w:tab/>
-      </w:r>
-      <w:r>
-        <w:tab/>
-      </w:r>
-      <w:r>
-        <w:t>{</w:t>
-      </w:r>
-      <w:r>
-        <w:tab/>
-      </w:r>
-      <w:r>
-        <w:tab/>
-      </w:r>
-      <w:r>
-        <w:tab/>
-      </w:r>
-      <w:r>
-        <w:tab/>
-      </w:r>
-      <w:r>
-        <w:tab/>
-      </w:r>
-      <w:r>
-        <w:tab/>
-      </w:r>
-      <w:r>
-        <w:tab/>
-      </w:r>
-      <w:r>
-        <w:rPr>
-          <w:rFonts w:hint="eastAsia"/>
-        </w:rPr>
-        <w:t>任角色的用户id</w:t>
-      </w:r>
-      <w:r>
-        <w:rPr>
-          <w:rFonts w:hint="eastAsia"/>
-        </w:rPr>
-        <w:t>。</w:t>
-      </w:r>
-      <w:r>
-        <w:rPr>
-          <w:rFonts w:hint="eastAsia"/>
-        </w:rPr>
-        <w:t>若无人担任</w:t>
-      </w:r>
-      <w:r>
-        <w:rPr>
-          <w:rFonts w:hint="eastAsia"/>
-        </w:rPr>
-        <w:t>则u</w:t>
-      </w:r>
-      <w:r>
-        <w:t>sreid=</w:t>
-      </w:r>
-      <w:r>
-        <w:rPr>
-          <w:rFonts w:hint="eastAsia"/>
-        </w:rPr>
-        <w:t>“”</w:t>
-      </w:r>
-    </w:p>
-    <w:p>
-      <w:r>
-        <w:tab/>
-      </w:r>
-      <w:r>
-        <w:tab/>
-      </w:r>
-      <w:r>
-        <w:tab/>
-      </w:r>
-      <w:r>
-        <w:tab/>
-      </w:r>
-      <w:r>
-        <w:tab/>
-        <w:t>pos:””,</w:t>
-      </w:r>
-    </w:p>
-    <w:p>
-      <w:r>
-        <w:tab/>
-      </w:r>
-      <w:r>
-        <w:tab/>
-      </w:r>
-      <w:r>
-        <w:tab/>
-      </w:r>
-      <w:r>
-        <w:tab/>
-      </w:r>
-      <w:r>
-        <w:tab/>
-        <w:t>userid</w:t>
-      </w:r>
-      <w:r>
-        <w:rPr>
-          <w:rFonts w:hint="eastAsia"/>
-        </w:rPr>
-        <w:t>:</w:t>
-      </w:r>
-      <w:r>
-        <w:t>””</w:t>
-      </w:r>
-      <w:r>
-        <w:tab/>
-      </w:r>
-    </w:p>
-    <w:p>
-      <w:pPr>
-        <w:ind w:left="1260" w:firstLine="420"/>
-      </w:pPr>
-      <w:r>
-        <w:t>}</w:t>
-      </w:r>
-      <w:r>
-        <w:t>,</w:t>
-      </w:r>
-    </w:p>
-    <w:p>
-      <w:pPr>
-        <w:ind w:left="1260" w:firstLine="420"/>
-      </w:pPr>
-      <w:r>
-        <w:t>{</w:t>
-      </w:r>
-    </w:p>
-    <w:p>
-      <w:pPr>
-        <w:ind w:left="1260" w:firstLine="420"/>
-      </w:pPr>
-      <w:r>
-        <w:t>},</w:t>
-      </w:r>
-    </w:p>
-    <w:p>
-      <w:pPr>
-        <w:ind w:firstLine="420"/>
-      </w:pPr>
-      <w:r>
-        <w:t>]</w:t>
-      </w:r>
-    </w:p>
-    <w:p>
-      <w:r>
-        <w:t>}</w:t>
-      </w:r>
-    </w:p>
-    <w:p>
       <w:pPr>
         <w:pStyle w:val="2"/>
       </w:pPr>
@@ -2327,44 +2428,6 @@
         <w:rPr>
           <w:rFonts w:hint="eastAsia"/>
         </w:rPr>
-        <w:t>l</w:t>
-      </w:r>
-      <w:r>
-        <w:rPr>
-          <w:rFonts w:hint="eastAsia"/>
-        </w:rPr>
-        <w:t>ogin</w:t>
-      </w:r>
-      <w:r>
-        <w:t>.html</w:t>
-      </w:r>
-    </w:p>
-    <w:p>
-      <w:r>
-        <w:rPr>
-          <w:rFonts w:hint="eastAsia"/>
-        </w:rPr>
-        <w:t>两个input，输入邮箱密码。</w:t>
-      </w:r>
-    </w:p>
-    <w:p>
-      <w:r>
-        <w:rPr>
-          <w:rFonts w:hint="eastAsia"/>
-        </w:rPr>
-        <w:t>有登录及注册按钮。</w:t>
-      </w:r>
-    </w:p>
-    <w:p/>
-    <w:p>
-      <w:pPr>
-        <w:pStyle w:val="2"/>
-      </w:pPr>
-      <w:r>
-        <w:rPr>
-          <w:rFonts w:hint="eastAsia"/>
-        </w:rPr>
-        <w:lastRenderedPageBreak/>
         <w:t>r</w:t>
       </w:r>
       <w:r>
@@ -2801,6 +2864,7 @@
         <w:rPr>
           <w:rFonts w:hint="eastAsia"/>
         </w:rPr>
+        <w:lastRenderedPageBreak/>
         <w:t>i</w:t>
       </w:r>
       <w:r>
@@ -2837,7 +2901,6 @@
         <w:rPr>
           <w:rFonts w:hint="eastAsia"/>
         </w:rPr>
-        <w:lastRenderedPageBreak/>
         <w:t>m</w:t>
       </w:r>
       <w:r>
@@ -3878,7 +3941,7 @@
 </file>
 
 <file path=customXml/itemProps1.xml><?xml version="1.0" encoding="utf-8"?>
-<ds:datastoreItem xmlns:ds="http://schemas.openxmlformats.org/officeDocument/2006/customXml" ds:itemID="{EAB22D4F-5D57-4A58-A625-2B3FC9373290}">
+<ds:datastoreItem xmlns:ds="http://schemas.openxmlformats.org/officeDocument/2006/customXml" ds:itemID="{BAFD376B-592C-4E92-A87F-F96FB6AC62BF}">
   <ds:schemaRefs>
     <ds:schemaRef ds:uri="http://schemas.openxmlformats.org/officeDocument/2006/bibliography"/>
   </ds:schemaRefs>

</xml_diff>